<commit_message>
JSON Schemas + word basic artefakte
</commit_message>
<xml_diff>
--- a/MS2/Artefakte/Task Flow Analyse.docx
+++ b/MS2/Artefakte/Task Flow Analyse.docx
@@ -9,7 +9,22 @@
     </w:p>
     <w:p>
       <w:r>
-        <w:t>Task einreichen einer Krank-/Abwesenheitsmeldung</w:t>
+        <w:t xml:space="preserve">1. </w:t>
+      </w:r>
+      <w:r>
+        <w:t>Task</w:t>
+      </w:r>
+      <w:r>
+        <w:t>:</w:t>
+      </w:r>
+      <w:r>
+        <w:t xml:space="preserve"> </w:t>
+      </w:r>
+      <w:r>
+        <w:t>E</w:t>
+      </w:r>
+      <w:r>
+        <w:t>inreichen einer Krank-/Abwesenheitsmeldung</w:t>
       </w:r>
     </w:p>
     <w:p/>
@@ -160,20 +175,262 @@
       </w:r>
       <w:r>
         <w:t>bestätigt</w:t>
+      </w:r>
+      <w:r>
+        <w:t xml:space="preserve"> ihm die Übernahme.</w:t>
+      </w:r>
+    </w:p>
+    <w:p>
+      <w:r>
+        <w:t>Zusatz: Ist eine Person mehr als einen Tag krank bzw. abwesend, wiederholen sich Schritt 2 bis 5 für jeden Tag der Abwesenheit.</w:t>
+      </w:r>
+      <w:r>
+        <w:t xml:space="preserve"> Kommt es zu dem Fall, das sich kein interner Ersatz findet, wird Ersatz über eine Zeitarbeitsfirma organisiert.</w:t>
+      </w:r>
+    </w:p>
+    <w:p/>
+    <w:p>
+      <w:r>
+        <w:t>2. Task : Verfassen des Dienstplans für den Übernächsten Monat</w:t>
+      </w:r>
+    </w:p>
+    <w:p>
+      <w:r>
+        <w:t xml:space="preserve">Krankenpfleger </w:t>
+      </w:r>
+    </w:p>
+    <w:p>
+      <w:pPr>
+        <w:pStyle w:val="Listenabsatz"/>
+        <w:numPr>
+          <w:ilvl w:val="0"/>
+          <w:numId w:val="3"/>
+        </w:numPr>
+      </w:pPr>
+      <w:r>
+        <w:t>Der Krankenpfleger äußert über ein in der Station ausgelegtes Buch, seine Wünsche bezüglich der Dienstplangestaltung für den übernächsten Monat.</w:t>
+      </w:r>
+    </w:p>
+    <w:p>
+      <w:r>
+        <w:t>Stationsleitung</w:t>
+      </w:r>
+    </w:p>
+    <w:p>
+      <w:pPr>
+        <w:pStyle w:val="Listenabsatz"/>
+        <w:numPr>
+          <w:ilvl w:val="0"/>
+          <w:numId w:val="4"/>
+        </w:numPr>
+      </w:pPr>
+      <w:r>
+        <w:t>Nach Ablauf der Frist für die Wunschäußerung, nimmt die Leitung das Wunschbuch an sich.</w:t>
+      </w:r>
+    </w:p>
+    <w:p>
+      <w:pPr>
+        <w:pStyle w:val="Listenabsatz"/>
+        <w:numPr>
+          <w:ilvl w:val="0"/>
+          <w:numId w:val="4"/>
+        </w:numPr>
+      </w:pPr>
+      <w:r>
+        <w:t>Sie beginnt die Wünsche zu analysieren und notiert sich potenzielle Konflikte.</w:t>
+      </w:r>
+    </w:p>
+    <w:p>
+      <w:pPr>
+        <w:pStyle w:val="Listenabsatz"/>
+        <w:numPr>
+          <w:ilvl w:val="0"/>
+          <w:numId w:val="4"/>
+        </w:numPr>
+      </w:pPr>
+      <w:r>
+        <w:t xml:space="preserve">Sie trägt nicht </w:t>
+      </w:r>
+      <w:proofErr w:type="spellStart"/>
+      <w:r>
+        <w:t>konfliktäre</w:t>
+      </w:r>
+      <w:proofErr w:type="spellEnd"/>
+      <w:r>
+        <w:t xml:space="preserve"> Wünsche in den Dienstplan ein.</w:t>
+      </w:r>
+    </w:p>
+    <w:p>
+      <w:pPr>
+        <w:pStyle w:val="Listenabsatz"/>
+        <w:numPr>
+          <w:ilvl w:val="0"/>
+          <w:numId w:val="4"/>
+        </w:numPr>
+      </w:pPr>
+      <w:r>
+        <w:t xml:space="preserve">Interpersonelle </w:t>
+      </w:r>
+      <w:r>
+        <w:t>Konflikte werden von der Stationsleitung versucht zu lösen und daraufhin in den Dienstplan eingetragen.</w:t>
+      </w:r>
+    </w:p>
+    <w:p>
+      <w:pPr>
+        <w:pStyle w:val="Listenabsatz"/>
+        <w:numPr>
+          <w:ilvl w:val="0"/>
+          <w:numId w:val="4"/>
+        </w:numPr>
+      </w:pPr>
+      <w:r>
+        <w:t>Die Leitung notiert a</w:t>
+      </w:r>
+      <w:r>
+        <w:t>lle Wünsche die nicht berücksichtigt werden können.</w:t>
+      </w:r>
+    </w:p>
+    <w:p>
+      <w:pPr>
+        <w:pStyle w:val="Listenabsatz"/>
+        <w:numPr>
+          <w:ilvl w:val="0"/>
+          <w:numId w:val="4"/>
+        </w:numPr>
+      </w:pPr>
+      <w:r>
+        <w:t xml:space="preserve">Die Stationsleitung beginnt das Personal auf die restlichen Schichten des Dienstplans zu verteilen. Dabei achtet Sie darauf, dass die Verteilung fair verläuft, dies bedeutet das </w:t>
+      </w:r>
+      <w:r>
+        <w:lastRenderedPageBreak/>
+        <w:t>eine ausgeglichene Verteilung der Schichtenarten, der Wochenendschichten und der freien Tage eingehalten wird.</w:t>
+      </w:r>
+    </w:p>
+    <w:p>
+      <w:pPr>
+        <w:pStyle w:val="Listenabsatz"/>
+        <w:numPr>
+          <w:ilvl w:val="0"/>
+          <w:numId w:val="4"/>
+        </w:numPr>
+      </w:pPr>
+      <w:r>
+        <w:t>Sie überprüft ob der Dienstplan gesetzliche aber auch Krankenhaus spezifische Rahmenbedingungen einhält, falls nicht, passt sie diesen an.</w:t>
+      </w:r>
+    </w:p>
+    <w:p>
+      <w:pPr>
+        <w:pStyle w:val="Listenabsatz"/>
+        <w:numPr>
+          <w:ilvl w:val="0"/>
+          <w:numId w:val="4"/>
+        </w:numPr>
+      </w:pPr>
+      <w:r>
+        <w:t>Die Stationsleitung informiert die Mitarbeiter deren Wünsche nicht erfüllt werden konnte</w:t>
+      </w:r>
+      <w:r>
+        <w:t>n</w:t>
+      </w:r>
+      <w:r>
+        <w:t>, falls dies nicht schon unter Punkt 4 geschehen ist.</w:t>
+      </w:r>
+    </w:p>
+    <w:p>
+      <w:pPr>
+        <w:pStyle w:val="Listenabsatz"/>
+        <w:numPr>
+          <w:ilvl w:val="0"/>
+          <w:numId w:val="4"/>
+        </w:numPr>
+      </w:pPr>
+      <w:r>
+        <w:t>Sie hängt den Dienstplan für die Krankenpfleger aus.</w:t>
+      </w:r>
+    </w:p>
+    <w:p/>
+    <w:p>
+      <w:r>
+        <w:t>3</w:t>
+      </w:r>
+      <w:r>
+        <w:t>. Task :</w:t>
+      </w:r>
+      <w:r>
+        <w:t xml:space="preserve"> Tausch einer Schicht zwischen zwei Krankenpflegern</w:t>
+      </w:r>
+    </w:p>
+    <w:p>
+      <w:r>
+        <w:t>Krankenpfleger</w:t>
+      </w:r>
+    </w:p>
+    <w:p>
+      <w:pPr>
+        <w:pStyle w:val="Listenabsatz"/>
+        <w:numPr>
+          <w:ilvl w:val="0"/>
+          <w:numId w:val="7"/>
+        </w:numPr>
+      </w:pPr>
+      <w:r>
+        <w:t>Private Absprache mit einem Kollegen über einen Schichtentausch.</w:t>
+      </w:r>
+    </w:p>
+    <w:p>
+      <w:pPr>
+        <w:pStyle w:val="Listenabsatz"/>
+        <w:numPr>
+          <w:ilvl w:val="0"/>
+          <w:numId w:val="7"/>
+        </w:numPr>
+      </w:pPr>
+      <w:r>
+        <w:t>Der Pfleger übermittelt der Stationsleitung den Wunsch des Tauschs.</w:t>
+      </w:r>
+    </w:p>
+    <w:p>
+      <w:r>
+        <w:t>Stationsleitung</w:t>
+      </w:r>
+    </w:p>
+    <w:p>
+      <w:pPr>
+        <w:pStyle w:val="Listenabsatz"/>
+        <w:numPr>
+          <w:ilvl w:val="0"/>
+          <w:numId w:val="8"/>
+        </w:numPr>
+      </w:pPr>
+      <w:r>
+        <w:t>Die Stationsleitung nimmt den Wunsch entgegen.</w:t>
+      </w:r>
+    </w:p>
+    <w:p>
+      <w:pPr>
+        <w:pStyle w:val="Listenabsatz"/>
+        <w:numPr>
+          <w:ilvl w:val="0"/>
+          <w:numId w:val="8"/>
+        </w:numPr>
+      </w:pPr>
+      <w:r>
+        <w:t>Sie prüft ob der Tausch gesetzlich aber auch Krankenhaus spezifisch vollzogen werden darf.</w:t>
+      </w:r>
+    </w:p>
+    <w:p>
+      <w:pPr>
+        <w:pStyle w:val="Listenabsatz"/>
+        <w:numPr>
+          <w:ilvl w:val="0"/>
+          <w:numId w:val="8"/>
+        </w:numPr>
+      </w:pPr>
+      <w:r>
+        <w:t>Sie ändert den Dienstplan der beiden tauschenden Pfleger, und holt sich die Bestätigung bei beiden ein.</w:t>
       </w:r>
       <w:bookmarkStart w:id="0" w:name="_GoBack"/>
       <w:bookmarkEnd w:id="0"/>
-      <w:r>
-        <w:t xml:space="preserve"> ihm die Übernahme.</w:t>
-      </w:r>
-    </w:p>
-    <w:p>
-      <w:r>
-        <w:t>Zusatz: Ist eine Person mehr als einen Tag krank bzw. abwesend, wiederholen sich Schritt 2 bis 5 für jeden Tag der Abwesenheit.</w:t>
-      </w:r>
-      <w:r>
-        <w:t xml:space="preserve"> Kommt es zu dem Fall, das sich kein interner Ersatz findet, wird Ersatz über eine Zeitarbeitsfirma organisiert.</w:t>
-      </w:r>
     </w:p>
     <w:sectPr>
       <w:pgSz w:w="11906" w:h="16838"/>
@@ -277,6 +534,451 @@
     </w:lvl>
   </w:abstractNum>
   <w:abstractNum w:abstractNumId="1" w15:restartNumberingAfterBreak="0">
+    <w:nsid w:val="27CC7328"/>
+    <w:multiLevelType w:val="hybridMultilevel"/>
+    <w:tmpl w:val="91B8E752"/>
+    <w:lvl w:ilvl="0" w:tplc="874E1DC0">
+      <w:start w:val="1"/>
+      <w:numFmt w:val="decimal"/>
+      <w:lvlText w:val="%1."/>
+      <w:lvlJc w:val="left"/>
+      <w:pPr>
+        <w:ind w:left="1060" w:hanging="360"/>
+      </w:pPr>
+      <w:rPr>
+        <w:rFonts w:hint="default"/>
+      </w:rPr>
+    </w:lvl>
+    <w:lvl w:ilvl="1" w:tplc="04070019" w:tentative="1">
+      <w:start w:val="1"/>
+      <w:numFmt w:val="lowerLetter"/>
+      <w:lvlText w:val="%2."/>
+      <w:lvlJc w:val="left"/>
+      <w:pPr>
+        <w:ind w:left="1780" w:hanging="360"/>
+      </w:pPr>
+    </w:lvl>
+    <w:lvl w:ilvl="2" w:tplc="0407001B" w:tentative="1">
+      <w:start w:val="1"/>
+      <w:numFmt w:val="lowerRoman"/>
+      <w:lvlText w:val="%3."/>
+      <w:lvlJc w:val="right"/>
+      <w:pPr>
+        <w:ind w:left="2500" w:hanging="180"/>
+      </w:pPr>
+    </w:lvl>
+    <w:lvl w:ilvl="3" w:tplc="0407000F" w:tentative="1">
+      <w:start w:val="1"/>
+      <w:numFmt w:val="decimal"/>
+      <w:lvlText w:val="%4."/>
+      <w:lvlJc w:val="left"/>
+      <w:pPr>
+        <w:ind w:left="3220" w:hanging="360"/>
+      </w:pPr>
+    </w:lvl>
+    <w:lvl w:ilvl="4" w:tplc="04070019" w:tentative="1">
+      <w:start w:val="1"/>
+      <w:numFmt w:val="lowerLetter"/>
+      <w:lvlText w:val="%5."/>
+      <w:lvlJc w:val="left"/>
+      <w:pPr>
+        <w:ind w:left="3940" w:hanging="360"/>
+      </w:pPr>
+    </w:lvl>
+    <w:lvl w:ilvl="5" w:tplc="0407001B" w:tentative="1">
+      <w:start w:val="1"/>
+      <w:numFmt w:val="lowerRoman"/>
+      <w:lvlText w:val="%6."/>
+      <w:lvlJc w:val="right"/>
+      <w:pPr>
+        <w:ind w:left="4660" w:hanging="180"/>
+      </w:pPr>
+    </w:lvl>
+    <w:lvl w:ilvl="6" w:tplc="0407000F" w:tentative="1">
+      <w:start w:val="1"/>
+      <w:numFmt w:val="decimal"/>
+      <w:lvlText w:val="%7."/>
+      <w:lvlJc w:val="left"/>
+      <w:pPr>
+        <w:ind w:left="5380" w:hanging="360"/>
+      </w:pPr>
+    </w:lvl>
+    <w:lvl w:ilvl="7" w:tplc="04070019" w:tentative="1">
+      <w:start w:val="1"/>
+      <w:numFmt w:val="lowerLetter"/>
+      <w:lvlText w:val="%8."/>
+      <w:lvlJc w:val="left"/>
+      <w:pPr>
+        <w:ind w:left="6100" w:hanging="360"/>
+      </w:pPr>
+    </w:lvl>
+    <w:lvl w:ilvl="8" w:tplc="0407001B" w:tentative="1">
+      <w:start w:val="1"/>
+      <w:numFmt w:val="lowerRoman"/>
+      <w:lvlText w:val="%9."/>
+      <w:lvlJc w:val="right"/>
+      <w:pPr>
+        <w:ind w:left="6820" w:hanging="180"/>
+      </w:pPr>
+    </w:lvl>
+  </w:abstractNum>
+  <w:abstractNum w:abstractNumId="2" w15:restartNumberingAfterBreak="0">
+    <w:nsid w:val="36E80E19"/>
+    <w:multiLevelType w:val="hybridMultilevel"/>
+    <w:tmpl w:val="D604ECB6"/>
+    <w:lvl w:ilvl="0" w:tplc="324CD53C">
+      <w:start w:val="1"/>
+      <w:numFmt w:val="decimal"/>
+      <w:lvlText w:val="%1."/>
+      <w:lvlJc w:val="left"/>
+      <w:pPr>
+        <w:ind w:left="1060" w:hanging="360"/>
+      </w:pPr>
+      <w:rPr>
+        <w:rFonts w:hint="default"/>
+      </w:rPr>
+    </w:lvl>
+    <w:lvl w:ilvl="1" w:tplc="04070019" w:tentative="1">
+      <w:start w:val="1"/>
+      <w:numFmt w:val="lowerLetter"/>
+      <w:lvlText w:val="%2."/>
+      <w:lvlJc w:val="left"/>
+      <w:pPr>
+        <w:ind w:left="1780" w:hanging="360"/>
+      </w:pPr>
+    </w:lvl>
+    <w:lvl w:ilvl="2" w:tplc="0407001B" w:tentative="1">
+      <w:start w:val="1"/>
+      <w:numFmt w:val="lowerRoman"/>
+      <w:lvlText w:val="%3."/>
+      <w:lvlJc w:val="right"/>
+      <w:pPr>
+        <w:ind w:left="2500" w:hanging="180"/>
+      </w:pPr>
+    </w:lvl>
+    <w:lvl w:ilvl="3" w:tplc="0407000F" w:tentative="1">
+      <w:start w:val="1"/>
+      <w:numFmt w:val="decimal"/>
+      <w:lvlText w:val="%4."/>
+      <w:lvlJc w:val="left"/>
+      <w:pPr>
+        <w:ind w:left="3220" w:hanging="360"/>
+      </w:pPr>
+    </w:lvl>
+    <w:lvl w:ilvl="4" w:tplc="04070019" w:tentative="1">
+      <w:start w:val="1"/>
+      <w:numFmt w:val="lowerLetter"/>
+      <w:lvlText w:val="%5."/>
+      <w:lvlJc w:val="left"/>
+      <w:pPr>
+        <w:ind w:left="3940" w:hanging="360"/>
+      </w:pPr>
+    </w:lvl>
+    <w:lvl w:ilvl="5" w:tplc="0407001B" w:tentative="1">
+      <w:start w:val="1"/>
+      <w:numFmt w:val="lowerRoman"/>
+      <w:lvlText w:val="%6."/>
+      <w:lvlJc w:val="right"/>
+      <w:pPr>
+        <w:ind w:left="4660" w:hanging="180"/>
+      </w:pPr>
+    </w:lvl>
+    <w:lvl w:ilvl="6" w:tplc="0407000F" w:tentative="1">
+      <w:start w:val="1"/>
+      <w:numFmt w:val="decimal"/>
+      <w:lvlText w:val="%7."/>
+      <w:lvlJc w:val="left"/>
+      <w:pPr>
+        <w:ind w:left="5380" w:hanging="360"/>
+      </w:pPr>
+    </w:lvl>
+    <w:lvl w:ilvl="7" w:tplc="04070019" w:tentative="1">
+      <w:start w:val="1"/>
+      <w:numFmt w:val="lowerLetter"/>
+      <w:lvlText w:val="%8."/>
+      <w:lvlJc w:val="left"/>
+      <w:pPr>
+        <w:ind w:left="6100" w:hanging="360"/>
+      </w:pPr>
+    </w:lvl>
+    <w:lvl w:ilvl="8" w:tplc="0407001B" w:tentative="1">
+      <w:start w:val="1"/>
+      <w:numFmt w:val="lowerRoman"/>
+      <w:lvlText w:val="%9."/>
+      <w:lvlJc w:val="right"/>
+      <w:pPr>
+        <w:ind w:left="6820" w:hanging="180"/>
+      </w:pPr>
+    </w:lvl>
+  </w:abstractNum>
+  <w:abstractNum w:abstractNumId="3" w15:restartNumberingAfterBreak="0">
+    <w:nsid w:val="52DB4FC9"/>
+    <w:multiLevelType w:val="hybridMultilevel"/>
+    <w:tmpl w:val="A28413F4"/>
+    <w:lvl w:ilvl="0" w:tplc="F2A2C9C8">
+      <w:start w:val="1"/>
+      <w:numFmt w:val="decimal"/>
+      <w:lvlText w:val="%1."/>
+      <w:lvlJc w:val="left"/>
+      <w:pPr>
+        <w:ind w:left="1060" w:hanging="360"/>
+      </w:pPr>
+      <w:rPr>
+        <w:rFonts w:hint="default"/>
+      </w:rPr>
+    </w:lvl>
+    <w:lvl w:ilvl="1" w:tplc="04070019" w:tentative="1">
+      <w:start w:val="1"/>
+      <w:numFmt w:val="lowerLetter"/>
+      <w:lvlText w:val="%2."/>
+      <w:lvlJc w:val="left"/>
+      <w:pPr>
+        <w:ind w:left="1780" w:hanging="360"/>
+      </w:pPr>
+    </w:lvl>
+    <w:lvl w:ilvl="2" w:tplc="0407001B" w:tentative="1">
+      <w:start w:val="1"/>
+      <w:numFmt w:val="lowerRoman"/>
+      <w:lvlText w:val="%3."/>
+      <w:lvlJc w:val="right"/>
+      <w:pPr>
+        <w:ind w:left="2500" w:hanging="180"/>
+      </w:pPr>
+    </w:lvl>
+    <w:lvl w:ilvl="3" w:tplc="0407000F" w:tentative="1">
+      <w:start w:val="1"/>
+      <w:numFmt w:val="decimal"/>
+      <w:lvlText w:val="%4."/>
+      <w:lvlJc w:val="left"/>
+      <w:pPr>
+        <w:ind w:left="3220" w:hanging="360"/>
+      </w:pPr>
+    </w:lvl>
+    <w:lvl w:ilvl="4" w:tplc="04070019" w:tentative="1">
+      <w:start w:val="1"/>
+      <w:numFmt w:val="lowerLetter"/>
+      <w:lvlText w:val="%5."/>
+      <w:lvlJc w:val="left"/>
+      <w:pPr>
+        <w:ind w:left="3940" w:hanging="360"/>
+      </w:pPr>
+    </w:lvl>
+    <w:lvl w:ilvl="5" w:tplc="0407001B" w:tentative="1">
+      <w:start w:val="1"/>
+      <w:numFmt w:val="lowerRoman"/>
+      <w:lvlText w:val="%6."/>
+      <w:lvlJc w:val="right"/>
+      <w:pPr>
+        <w:ind w:left="4660" w:hanging="180"/>
+      </w:pPr>
+    </w:lvl>
+    <w:lvl w:ilvl="6" w:tplc="0407000F" w:tentative="1">
+      <w:start w:val="1"/>
+      <w:numFmt w:val="decimal"/>
+      <w:lvlText w:val="%7."/>
+      <w:lvlJc w:val="left"/>
+      <w:pPr>
+        <w:ind w:left="5380" w:hanging="360"/>
+      </w:pPr>
+    </w:lvl>
+    <w:lvl w:ilvl="7" w:tplc="04070019" w:tentative="1">
+      <w:start w:val="1"/>
+      <w:numFmt w:val="lowerLetter"/>
+      <w:lvlText w:val="%8."/>
+      <w:lvlJc w:val="left"/>
+      <w:pPr>
+        <w:ind w:left="6100" w:hanging="360"/>
+      </w:pPr>
+    </w:lvl>
+    <w:lvl w:ilvl="8" w:tplc="0407001B" w:tentative="1">
+      <w:start w:val="1"/>
+      <w:numFmt w:val="lowerRoman"/>
+      <w:lvlText w:val="%9."/>
+      <w:lvlJc w:val="right"/>
+      <w:pPr>
+        <w:ind w:left="6820" w:hanging="180"/>
+      </w:pPr>
+    </w:lvl>
+  </w:abstractNum>
+  <w:abstractNum w:abstractNumId="4" w15:restartNumberingAfterBreak="0">
+    <w:nsid w:val="5A165260"/>
+    <w:multiLevelType w:val="hybridMultilevel"/>
+    <w:tmpl w:val="22186D36"/>
+    <w:lvl w:ilvl="0" w:tplc="C388B2B4">
+      <w:start w:val="1"/>
+      <w:numFmt w:val="decimal"/>
+      <w:lvlText w:val="%1."/>
+      <w:lvlJc w:val="left"/>
+      <w:pPr>
+        <w:ind w:left="1060" w:hanging="360"/>
+      </w:pPr>
+      <w:rPr>
+        <w:rFonts w:hint="default"/>
+      </w:rPr>
+    </w:lvl>
+    <w:lvl w:ilvl="1" w:tplc="04070019" w:tentative="1">
+      <w:start w:val="1"/>
+      <w:numFmt w:val="lowerLetter"/>
+      <w:lvlText w:val="%2."/>
+      <w:lvlJc w:val="left"/>
+      <w:pPr>
+        <w:ind w:left="1780" w:hanging="360"/>
+      </w:pPr>
+    </w:lvl>
+    <w:lvl w:ilvl="2" w:tplc="0407001B" w:tentative="1">
+      <w:start w:val="1"/>
+      <w:numFmt w:val="lowerRoman"/>
+      <w:lvlText w:val="%3."/>
+      <w:lvlJc w:val="right"/>
+      <w:pPr>
+        <w:ind w:left="2500" w:hanging="180"/>
+      </w:pPr>
+    </w:lvl>
+    <w:lvl w:ilvl="3" w:tplc="0407000F" w:tentative="1">
+      <w:start w:val="1"/>
+      <w:numFmt w:val="decimal"/>
+      <w:lvlText w:val="%4."/>
+      <w:lvlJc w:val="left"/>
+      <w:pPr>
+        <w:ind w:left="3220" w:hanging="360"/>
+      </w:pPr>
+    </w:lvl>
+    <w:lvl w:ilvl="4" w:tplc="04070019" w:tentative="1">
+      <w:start w:val="1"/>
+      <w:numFmt w:val="lowerLetter"/>
+      <w:lvlText w:val="%5."/>
+      <w:lvlJc w:val="left"/>
+      <w:pPr>
+        <w:ind w:left="3940" w:hanging="360"/>
+      </w:pPr>
+    </w:lvl>
+    <w:lvl w:ilvl="5" w:tplc="0407001B" w:tentative="1">
+      <w:start w:val="1"/>
+      <w:numFmt w:val="lowerRoman"/>
+      <w:lvlText w:val="%6."/>
+      <w:lvlJc w:val="right"/>
+      <w:pPr>
+        <w:ind w:left="4660" w:hanging="180"/>
+      </w:pPr>
+    </w:lvl>
+    <w:lvl w:ilvl="6" w:tplc="0407000F" w:tentative="1">
+      <w:start w:val="1"/>
+      <w:numFmt w:val="decimal"/>
+      <w:lvlText w:val="%7."/>
+      <w:lvlJc w:val="left"/>
+      <w:pPr>
+        <w:ind w:left="5380" w:hanging="360"/>
+      </w:pPr>
+    </w:lvl>
+    <w:lvl w:ilvl="7" w:tplc="04070019" w:tentative="1">
+      <w:start w:val="1"/>
+      <w:numFmt w:val="lowerLetter"/>
+      <w:lvlText w:val="%8."/>
+      <w:lvlJc w:val="left"/>
+      <w:pPr>
+        <w:ind w:left="6100" w:hanging="360"/>
+      </w:pPr>
+    </w:lvl>
+    <w:lvl w:ilvl="8" w:tplc="0407001B" w:tentative="1">
+      <w:start w:val="1"/>
+      <w:numFmt w:val="lowerRoman"/>
+      <w:lvlText w:val="%9."/>
+      <w:lvlJc w:val="right"/>
+      <w:pPr>
+        <w:ind w:left="6820" w:hanging="180"/>
+      </w:pPr>
+    </w:lvl>
+  </w:abstractNum>
+  <w:abstractNum w:abstractNumId="5" w15:restartNumberingAfterBreak="0">
+    <w:nsid w:val="5C9D2FBC"/>
+    <w:multiLevelType w:val="hybridMultilevel"/>
+    <w:tmpl w:val="1534CC46"/>
+    <w:lvl w:ilvl="0" w:tplc="E65E2AF2">
+      <w:start w:val="1"/>
+      <w:numFmt w:val="decimal"/>
+      <w:lvlText w:val="%1."/>
+      <w:lvlJc w:val="left"/>
+      <w:pPr>
+        <w:ind w:left="1420" w:hanging="360"/>
+      </w:pPr>
+      <w:rPr>
+        <w:rFonts w:hint="default"/>
+      </w:rPr>
+    </w:lvl>
+    <w:lvl w:ilvl="1" w:tplc="04070019" w:tentative="1">
+      <w:start w:val="1"/>
+      <w:numFmt w:val="lowerLetter"/>
+      <w:lvlText w:val="%2."/>
+      <w:lvlJc w:val="left"/>
+      <w:pPr>
+        <w:ind w:left="2140" w:hanging="360"/>
+      </w:pPr>
+    </w:lvl>
+    <w:lvl w:ilvl="2" w:tplc="0407001B" w:tentative="1">
+      <w:start w:val="1"/>
+      <w:numFmt w:val="lowerRoman"/>
+      <w:lvlText w:val="%3."/>
+      <w:lvlJc w:val="right"/>
+      <w:pPr>
+        <w:ind w:left="2860" w:hanging="180"/>
+      </w:pPr>
+    </w:lvl>
+    <w:lvl w:ilvl="3" w:tplc="0407000F" w:tentative="1">
+      <w:start w:val="1"/>
+      <w:numFmt w:val="decimal"/>
+      <w:lvlText w:val="%4."/>
+      <w:lvlJc w:val="left"/>
+      <w:pPr>
+        <w:ind w:left="3580" w:hanging="360"/>
+      </w:pPr>
+    </w:lvl>
+    <w:lvl w:ilvl="4" w:tplc="04070019" w:tentative="1">
+      <w:start w:val="1"/>
+      <w:numFmt w:val="lowerLetter"/>
+      <w:lvlText w:val="%5."/>
+      <w:lvlJc w:val="left"/>
+      <w:pPr>
+        <w:ind w:left="4300" w:hanging="360"/>
+      </w:pPr>
+    </w:lvl>
+    <w:lvl w:ilvl="5" w:tplc="0407001B" w:tentative="1">
+      <w:start w:val="1"/>
+      <w:numFmt w:val="lowerRoman"/>
+      <w:lvlText w:val="%6."/>
+      <w:lvlJc w:val="right"/>
+      <w:pPr>
+        <w:ind w:left="5020" w:hanging="180"/>
+      </w:pPr>
+    </w:lvl>
+    <w:lvl w:ilvl="6" w:tplc="0407000F" w:tentative="1">
+      <w:start w:val="1"/>
+      <w:numFmt w:val="decimal"/>
+      <w:lvlText w:val="%7."/>
+      <w:lvlJc w:val="left"/>
+      <w:pPr>
+        <w:ind w:left="5740" w:hanging="360"/>
+      </w:pPr>
+    </w:lvl>
+    <w:lvl w:ilvl="7" w:tplc="04070019" w:tentative="1">
+      <w:start w:val="1"/>
+      <w:numFmt w:val="lowerLetter"/>
+      <w:lvlText w:val="%8."/>
+      <w:lvlJc w:val="left"/>
+      <w:pPr>
+        <w:ind w:left="6460" w:hanging="360"/>
+      </w:pPr>
+    </w:lvl>
+    <w:lvl w:ilvl="8" w:tplc="0407001B" w:tentative="1">
+      <w:start w:val="1"/>
+      <w:numFmt w:val="lowerRoman"/>
+      <w:lvlText w:val="%9."/>
+      <w:lvlJc w:val="right"/>
+      <w:pPr>
+        <w:ind w:left="7180" w:hanging="180"/>
+      </w:pPr>
+    </w:lvl>
+  </w:abstractNum>
+  <w:abstractNum w:abstractNumId="6" w15:restartNumberingAfterBreak="0">
     <w:nsid w:val="5DEB5C80"/>
     <w:multiLevelType w:val="hybridMultilevel"/>
     <w:tmpl w:val="8D022F9E"/>
@@ -365,11 +1067,118 @@
       </w:pPr>
     </w:lvl>
   </w:abstractNum>
+  <w:abstractNum w:abstractNumId="7" w15:restartNumberingAfterBreak="0">
+    <w:nsid w:val="663C58A8"/>
+    <w:multiLevelType w:val="hybridMultilevel"/>
+    <w:tmpl w:val="AB3806A4"/>
+    <w:lvl w:ilvl="0" w:tplc="42564BCE">
+      <w:start w:val="1"/>
+      <w:numFmt w:val="decimal"/>
+      <w:lvlText w:val="%1."/>
+      <w:lvlJc w:val="left"/>
+      <w:pPr>
+        <w:ind w:left="1060" w:hanging="360"/>
+      </w:pPr>
+      <w:rPr>
+        <w:rFonts w:hint="default"/>
+      </w:rPr>
+    </w:lvl>
+    <w:lvl w:ilvl="1" w:tplc="04070019" w:tentative="1">
+      <w:start w:val="1"/>
+      <w:numFmt w:val="lowerLetter"/>
+      <w:lvlText w:val="%2."/>
+      <w:lvlJc w:val="left"/>
+      <w:pPr>
+        <w:ind w:left="1780" w:hanging="360"/>
+      </w:pPr>
+    </w:lvl>
+    <w:lvl w:ilvl="2" w:tplc="0407001B" w:tentative="1">
+      <w:start w:val="1"/>
+      <w:numFmt w:val="lowerRoman"/>
+      <w:lvlText w:val="%3."/>
+      <w:lvlJc w:val="right"/>
+      <w:pPr>
+        <w:ind w:left="2500" w:hanging="180"/>
+      </w:pPr>
+    </w:lvl>
+    <w:lvl w:ilvl="3" w:tplc="0407000F" w:tentative="1">
+      <w:start w:val="1"/>
+      <w:numFmt w:val="decimal"/>
+      <w:lvlText w:val="%4."/>
+      <w:lvlJc w:val="left"/>
+      <w:pPr>
+        <w:ind w:left="3220" w:hanging="360"/>
+      </w:pPr>
+    </w:lvl>
+    <w:lvl w:ilvl="4" w:tplc="04070019" w:tentative="1">
+      <w:start w:val="1"/>
+      <w:numFmt w:val="lowerLetter"/>
+      <w:lvlText w:val="%5."/>
+      <w:lvlJc w:val="left"/>
+      <w:pPr>
+        <w:ind w:left="3940" w:hanging="360"/>
+      </w:pPr>
+    </w:lvl>
+    <w:lvl w:ilvl="5" w:tplc="0407001B" w:tentative="1">
+      <w:start w:val="1"/>
+      <w:numFmt w:val="lowerRoman"/>
+      <w:lvlText w:val="%6."/>
+      <w:lvlJc w:val="right"/>
+      <w:pPr>
+        <w:ind w:left="4660" w:hanging="180"/>
+      </w:pPr>
+    </w:lvl>
+    <w:lvl w:ilvl="6" w:tplc="0407000F" w:tentative="1">
+      <w:start w:val="1"/>
+      <w:numFmt w:val="decimal"/>
+      <w:lvlText w:val="%7."/>
+      <w:lvlJc w:val="left"/>
+      <w:pPr>
+        <w:ind w:left="5380" w:hanging="360"/>
+      </w:pPr>
+    </w:lvl>
+    <w:lvl w:ilvl="7" w:tplc="04070019" w:tentative="1">
+      <w:start w:val="1"/>
+      <w:numFmt w:val="lowerLetter"/>
+      <w:lvlText w:val="%8."/>
+      <w:lvlJc w:val="left"/>
+      <w:pPr>
+        <w:ind w:left="6100" w:hanging="360"/>
+      </w:pPr>
+    </w:lvl>
+    <w:lvl w:ilvl="8" w:tplc="0407001B" w:tentative="1">
+      <w:start w:val="1"/>
+      <w:numFmt w:val="lowerRoman"/>
+      <w:lvlText w:val="%9."/>
+      <w:lvlJc w:val="right"/>
+      <w:pPr>
+        <w:ind w:left="6820" w:hanging="180"/>
+      </w:pPr>
+    </w:lvl>
+  </w:abstractNum>
   <w:num w:numId="1">
-    <w:abstractNumId w:val="1"/>
+    <w:abstractNumId w:val="6"/>
   </w:num>
   <w:num w:numId="2">
     <w:abstractNumId w:val="0"/>
+  </w:num>
+  <w:num w:numId="3">
+    <w:abstractNumId w:val="2"/>
+  </w:num>
+  <w:num w:numId="4">
+    <w:abstractNumId w:val="1"/>
+  </w:num>
+  <w:num w:numId="5">
+    <w:abstractNumId w:val="4"/>
+  </w:num>
+  <w:num w:numId="6">
+    <w:abstractNumId w:val="5"/>
+  </w:num>
+  <w:num w:numId="7">
+    <w:abstractNumId w:val="7"/>
+  </w:num>
+  <w:num w:numId="8">
+    <w:abstractNumId w:val="3"/>
   </w:num>
 </w:numbering>
 </file>

</xml_diff>